<commit_message>
PreRel 0.71 for test   ChecklistBox Update - Add 3 more Flightphases per Checklist (F,G,H) - Add Next Phase button at the end of each Checklist - Add Button Color Amber (in Config) - Update Config Dialog sizeable and stores location
</commit_message>
<xml_diff>
--- a/doc/MSFS_ChecklistBox-QuickGuide.docx
+++ b/doc/MSFS_ChecklistBox-QuickGuide.docx
@@ -36,14 +36,7 @@
           <w:rFonts w:eastAsia="Times New Roman"/>
           <w:lang w:val="en-US" w:eastAsia="de-CH"/>
         </w:rPr>
-        <w:t>5</w:t>
-      </w:r>
-      <w:r>
-        <w:rPr>
-          <w:rFonts w:eastAsia="Times New Roman"/>
-          <w:lang w:val="en-US" w:eastAsia="de-CH"/>
-        </w:rPr>
-        <w:t>5</w:t>
+        <w:t>71</w:t>
       </w:r>
       <w:r>
         <w:rPr>
@@ -57,14 +50,7 @@
           <w:rFonts w:eastAsia="Times New Roman"/>
           <w:lang w:val="en-US" w:eastAsia="de-CH"/>
         </w:rPr>
-        <w:t>5</w:t>
-      </w:r>
-      <w:r>
-        <w:rPr>
-          <w:rFonts w:eastAsia="Times New Roman"/>
-          <w:lang w:val="en-US" w:eastAsia="de-CH"/>
-        </w:rPr>
-        <w:t>5</w:t>
+        <w:t>71</w:t>
       </w:r>
     </w:p>
     <w:p>
@@ -82,7 +68,7 @@
           <w:lang w:val="en-US" w:eastAsia="de-CH"/>
         </w:rPr>
       </w:pPr>
-      <w:bookmarkStart w:id="0" w:name="_Toc117696676"/>
+      <w:bookmarkStart w:id="0" w:name="_Toc180630466"/>
       <w:r>
         <w:rPr>
           <w:rFonts w:eastAsia="Times New Roman"/>
@@ -158,18 +144,18 @@
           <w:lang w:eastAsia="de-CH"/>
         </w:rPr>
         <w:drawing>
-          <wp:anchor distT="0" distB="0" distL="114300" distR="114300" simplePos="0" relativeHeight="251760640" behindDoc="0" locked="0" layoutInCell="1" allowOverlap="1" wp14:anchorId="7FD1F767" wp14:editId="350D1B56">
+          <wp:anchor distT="0" distB="0" distL="114300" distR="114300" simplePos="0" relativeHeight="251759616" behindDoc="0" locked="0" layoutInCell="1" allowOverlap="1">
             <wp:simplePos x="0" y="0"/>
             <wp:positionH relativeFrom="margin">
-              <wp:posOffset>-62931</wp:posOffset>
+              <wp:posOffset>-297815</wp:posOffset>
             </wp:positionH>
             <wp:positionV relativeFrom="margin">
-              <wp:posOffset>1677150</wp:posOffset>
+              <wp:posOffset>1489710</wp:posOffset>
             </wp:positionV>
-            <wp:extent cx="6389370" cy="869950"/>
-            <wp:effectExtent l="0" t="0" r="0" b="6350"/>
+            <wp:extent cx="6974205" cy="776605"/>
+            <wp:effectExtent l="0" t="0" r="0" b="4445"/>
             <wp:wrapSquare wrapText="bothSides"/>
-            <wp:docPr id="39" name="Grafik 39"/>
+            <wp:docPr id="1" name="Grafik 1"/>
             <wp:cNvGraphicFramePr>
               <a:graphicFrameLocks xmlns:a="http://schemas.openxmlformats.org/drawingml/2006/main" noChangeAspect="1"/>
             </wp:cNvGraphicFramePr>
@@ -195,7 +181,7 @@
                   <pic:spPr>
                     <a:xfrm>
                       <a:off x="0" y="0"/>
-                      <a:ext cx="6389370" cy="869950"/>
+                      <a:ext cx="6974205" cy="776605"/>
                     </a:xfrm>
                     <a:prstGeom prst="rect">
                       <a:avLst/>
@@ -324,6 +310,8 @@
             </w:rPr>
             <w:t>Content</w:t>
           </w:r>
+          <w:bookmarkStart w:id="1" w:name="_GoBack"/>
+          <w:bookmarkEnd w:id="1"/>
         </w:p>
         <w:p>
           <w:pPr>
@@ -355,7 +343,7 @@
             </w:rPr>
             <w:fldChar w:fldCharType="separate"/>
           </w:r>
-          <w:hyperlink w:anchor="_Toc117696676" w:history="1">
+          <w:hyperlink w:anchor="_Toc180630466" w:history="1">
             <w:r>
               <w:rPr>
                 <w:rStyle w:val="Hyperlink"/>
@@ -380,7 +368,7 @@
               <w:rPr>
                 <w:webHidden/>
               </w:rPr>
-              <w:instrText xml:space="preserve"> PAGEREF _Toc117696676 \h </w:instrText>
+              <w:instrText xml:space="preserve"> PAGEREF _Toc180630466 \h </w:instrText>
             </w:r>
             <w:r>
               <w:rPr>
@@ -416,7 +404,68 @@
               <w:sz w:val="22"/>
             </w:rPr>
           </w:pPr>
-          <w:hyperlink w:anchor="_Toc117696677" w:history="1">
+          <w:hyperlink w:anchor="_Toc180630467" w:history="1">
+            <w:r>
+              <w:rPr>
+                <w:rStyle w:val="Hyperlink"/>
+                <w:rFonts w:eastAsia="Times New Roman"/>
+                <w:lang w:val="en-US"/>
+              </w:rPr>
+              <w:t>News V0.71</w:t>
+            </w:r>
+            <w:r>
+              <w:rPr>
+                <w:webHidden/>
+              </w:rPr>
+              <w:tab/>
+            </w:r>
+            <w:r>
+              <w:rPr>
+                <w:rStyle w:val="Hyperlink"/>
+              </w:rPr>
+              <w:fldChar w:fldCharType="begin"/>
+            </w:r>
+            <w:r>
+              <w:rPr>
+                <w:webHidden/>
+              </w:rPr>
+              <w:instrText xml:space="preserve"> PAGEREF _Toc180630467 \h </w:instrText>
+            </w:r>
+            <w:r>
+              <w:rPr>
+                <w:rStyle w:val="Hyperlink"/>
+              </w:rPr>
+            </w:r>
+            <w:r>
+              <w:rPr>
+                <w:rStyle w:val="Hyperlink"/>
+              </w:rPr>
+              <w:fldChar w:fldCharType="separate"/>
+            </w:r>
+            <w:r>
+              <w:rPr>
+                <w:webHidden/>
+              </w:rPr>
+              <w:t>1</w:t>
+            </w:r>
+            <w:r>
+              <w:rPr>
+                <w:rStyle w:val="Hyperlink"/>
+              </w:rPr>
+              <w:fldChar w:fldCharType="end"/>
+            </w:r>
+          </w:hyperlink>
+        </w:p>
+        <w:p>
+          <w:pPr>
+            <w:pStyle w:val="Verzeichnis1"/>
+            <w:rPr>
+              <w:rFonts w:cstheme="minorBidi"/>
+              <w:b w:val="0"/>
+              <w:sz w:val="22"/>
+            </w:rPr>
+          </w:pPr>
+          <w:hyperlink w:anchor="_Toc180630468" w:history="1">
             <w:r>
               <w:rPr>
                 <w:rStyle w:val="Hyperlink"/>
@@ -441,7 +490,7 @@
               <w:rPr>
                 <w:webHidden/>
               </w:rPr>
-              <w:instrText xml:space="preserve"> PAGEREF _Toc117696677 \h </w:instrText>
+              <w:instrText xml:space="preserve"> PAGEREF _Toc180630468 \h </w:instrText>
             </w:r>
             <w:r>
               <w:rPr>
@@ -480,7 +529,7 @@
               <w:sz w:val="22"/>
             </w:rPr>
           </w:pPr>
-          <w:hyperlink w:anchor="_Toc117696678" w:history="1">
+          <w:hyperlink w:anchor="_Toc180630469" w:history="1">
             <w:r>
               <w:rPr>
                 <w:rStyle w:val="Hyperlink"/>
@@ -509,7 +558,7 @@
                 <w:noProof/>
                 <w:webHidden/>
               </w:rPr>
-              <w:instrText xml:space="preserve"> PAGEREF _Toc117696678 \h </w:instrText>
+              <w:instrText xml:space="preserve"> PAGEREF _Toc180630469 \h </w:instrText>
             </w:r>
             <w:r>
               <w:rPr>
@@ -549,7 +598,7 @@
               <w:sz w:val="22"/>
             </w:rPr>
           </w:pPr>
-          <w:hyperlink w:anchor="_Toc117696679" w:history="1">
+          <w:hyperlink w:anchor="_Toc180630470" w:history="1">
             <w:r>
               <w:rPr>
                 <w:rStyle w:val="Hyperlink"/>
@@ -573,7 +622,7 @@
               <w:rPr>
                 <w:webHidden/>
               </w:rPr>
-              <w:instrText xml:space="preserve"> PAGEREF _Toc117696679 \h </w:instrText>
+              <w:instrText xml:space="preserve"> PAGEREF _Toc180630470 \h </w:instrText>
             </w:r>
             <w:r>
               <w:rPr>
@@ -590,7 +639,7 @@
               <w:rPr>
                 <w:webHidden/>
               </w:rPr>
-              <w:t>3</w:t>
+              <w:t>4</w:t>
             </w:r>
             <w:r>
               <w:rPr>
@@ -609,7 +658,7 @@
               <w:sz w:val="22"/>
             </w:rPr>
           </w:pPr>
-          <w:hyperlink w:anchor="_Toc117696680" w:history="1">
+          <w:hyperlink w:anchor="_Toc180630471" w:history="1">
             <w:r>
               <w:rPr>
                 <w:rStyle w:val="Hyperlink"/>
@@ -633,7 +682,7 @@
               <w:rPr>
                 <w:webHidden/>
               </w:rPr>
-              <w:instrText xml:space="preserve"> PAGEREF _Toc117696680 \h </w:instrText>
+              <w:instrText xml:space="preserve"> PAGEREF _Toc180630471 \h </w:instrText>
             </w:r>
             <w:r>
               <w:rPr>
@@ -650,7 +699,7 @@
               <w:rPr>
                 <w:webHidden/>
               </w:rPr>
-              <w:t>3</w:t>
+              <w:t>4</w:t>
             </w:r>
             <w:r>
               <w:rPr>
@@ -672,7 +721,7 @@
               <w:sz w:val="22"/>
             </w:rPr>
           </w:pPr>
-          <w:hyperlink w:anchor="_Toc117696681" w:history="1">
+          <w:hyperlink w:anchor="_Toc180630472" w:history="1">
             <w:r>
               <w:rPr>
                 <w:rStyle w:val="Hyperlink"/>
@@ -700,7 +749,7 @@
                 <w:noProof/>
                 <w:webHidden/>
               </w:rPr>
-              <w:instrText xml:space="preserve"> PAGEREF _Toc117696681 \h </w:instrText>
+              <w:instrText xml:space="preserve"> PAGEREF _Toc180630472 \h </w:instrText>
             </w:r>
             <w:r>
               <w:rPr>
@@ -720,7 +769,7 @@
                 <w:noProof/>
                 <w:webHidden/>
               </w:rPr>
-              <w:t>3</w:t>
+              <w:t>4</w:t>
             </w:r>
             <w:r>
               <w:rPr>
@@ -743,7 +792,7 @@
               <w:sz w:val="22"/>
             </w:rPr>
           </w:pPr>
-          <w:hyperlink w:anchor="_Toc117696682" w:history="1">
+          <w:hyperlink w:anchor="_Toc180630473" w:history="1">
             <w:r>
               <w:rPr>
                 <w:rStyle w:val="Hyperlink"/>
@@ -771,7 +820,7 @@
                 <w:noProof/>
                 <w:webHidden/>
               </w:rPr>
-              <w:instrText xml:space="preserve"> PAGEREF _Toc117696682 \h </w:instrText>
+              <w:instrText xml:space="preserve"> PAGEREF _Toc180630473 \h </w:instrText>
             </w:r>
             <w:r>
               <w:rPr>
@@ -791,7 +840,7 @@
                 <w:noProof/>
                 <w:webHidden/>
               </w:rPr>
-              <w:t>3</w:t>
+              <w:t>4</w:t>
             </w:r>
             <w:r>
               <w:rPr>
@@ -828,6 +877,138 @@
           <w:lang w:val="en-US" w:eastAsia="de-CH"/>
         </w:rPr>
       </w:pPr>
+      <w:bookmarkStart w:id="2" w:name="_Toc180630467"/>
+      <w:r>
+        <w:rPr>
+          <w:rFonts w:eastAsia="Times New Roman"/>
+          <w:lang w:val="en-US" w:eastAsia="de-CH"/>
+        </w:rPr>
+        <w:t>News V0.71</w:t>
+      </w:r>
+      <w:bookmarkEnd w:id="2"/>
+    </w:p>
+    <w:p>
+      <w:pPr>
+        <w:pStyle w:val="Listenabsatz"/>
+        <w:numPr>
+          <w:ilvl w:val="0"/>
+          <w:numId w:val="30"/>
+        </w:numPr>
+        <w:rPr>
+          <w:lang w:val="en-US" w:eastAsia="de-CH"/>
+        </w:rPr>
+      </w:pPr>
+      <w:r>
+        <w:rPr>
+          <w:lang w:val="en-US" w:eastAsia="de-CH"/>
+        </w:rPr>
+        <w:t xml:space="preserve">Add 3 more </w:t>
+      </w:r>
+      <w:proofErr w:type="spellStart"/>
+      <w:r>
+        <w:rPr>
+          <w:lang w:val="en-US" w:eastAsia="de-CH"/>
+        </w:rPr>
+        <w:t>Flightphases</w:t>
+      </w:r>
+      <w:proofErr w:type="spellEnd"/>
+      <w:r>
+        <w:rPr>
+          <w:lang w:val="en-US" w:eastAsia="de-CH"/>
+        </w:rPr>
+        <w:t xml:space="preserve"> per Checklist (F,G,H)</w:t>
+      </w:r>
+    </w:p>
+    <w:p>
+      <w:pPr>
+        <w:pStyle w:val="Listenabsatz"/>
+        <w:numPr>
+          <w:ilvl w:val="0"/>
+          <w:numId w:val="30"/>
+        </w:numPr>
+        <w:rPr>
+          <w:lang w:val="en-US" w:eastAsia="de-CH"/>
+        </w:rPr>
+      </w:pPr>
+      <w:r>
+        <w:rPr>
+          <w:lang w:val="en-US" w:eastAsia="de-CH"/>
+        </w:rPr>
+        <w:t>Add Next Phase button at the end of each Checklist</w:t>
+      </w:r>
+    </w:p>
+    <w:p>
+      <w:pPr>
+        <w:pStyle w:val="Listenabsatz"/>
+        <w:numPr>
+          <w:ilvl w:val="0"/>
+          <w:numId w:val="30"/>
+        </w:numPr>
+        <w:rPr>
+          <w:lang w:val="en-US" w:eastAsia="de-CH"/>
+        </w:rPr>
+      </w:pPr>
+      <w:r>
+        <w:rPr>
+          <w:lang w:val="en-US" w:eastAsia="de-CH"/>
+        </w:rPr>
+        <w:t xml:space="preserve">Add Button Color Amber (in </w:t>
+      </w:r>
+      <w:proofErr w:type="spellStart"/>
+      <w:r>
+        <w:rPr>
+          <w:lang w:val="en-US" w:eastAsia="de-CH"/>
+        </w:rPr>
+        <w:t>Config</w:t>
+      </w:r>
+      <w:proofErr w:type="spellEnd"/>
+      <w:r>
+        <w:rPr>
+          <w:lang w:val="en-US" w:eastAsia="de-CH"/>
+        </w:rPr>
+        <w:t>)</w:t>
+      </w:r>
+    </w:p>
+    <w:p>
+      <w:pPr>
+        <w:pStyle w:val="Listenabsatz"/>
+        <w:numPr>
+          <w:ilvl w:val="0"/>
+          <w:numId w:val="30"/>
+        </w:numPr>
+        <w:rPr>
+          <w:lang w:val="en-US" w:eastAsia="de-CH"/>
+        </w:rPr>
+      </w:pPr>
+      <w:r>
+        <w:rPr>
+          <w:lang w:val="en-US" w:eastAsia="de-CH"/>
+        </w:rPr>
+        <w:t xml:space="preserve">Update </w:t>
+      </w:r>
+      <w:proofErr w:type="spellStart"/>
+      <w:r>
+        <w:rPr>
+          <w:lang w:val="en-US" w:eastAsia="de-CH"/>
+        </w:rPr>
+        <w:t>Config</w:t>
+      </w:r>
+      <w:proofErr w:type="spellEnd"/>
+      <w:r>
+        <w:rPr>
+          <w:lang w:val="en-US" w:eastAsia="de-CH"/>
+        </w:rPr>
+        <w:t xml:space="preserve"> Dialog sizeable and stores location</w:t>
+      </w:r>
+    </w:p>
+    <w:p>
+      <w:pPr>
+        <w:pStyle w:val="berschrift1"/>
+        <w:rPr>
+          <w:rFonts w:eastAsia="Times New Roman"/>
+          <w:lang w:val="en-US" w:eastAsia="de-CH"/>
+        </w:rPr>
+      </w:pPr>
       <w:r>
         <w:rPr>
           <w:rFonts w:eastAsia="Times New Roman"/>
@@ -835,7 +1016,7 @@
         </w:rPr>
         <w:t xml:space="preserve"> </w:t>
       </w:r>
-      <w:bookmarkStart w:id="1" w:name="_Toc117696677"/>
+      <w:bookmarkStart w:id="3" w:name="_Toc180630468"/>
       <w:r>
         <w:rPr>
           <w:rFonts w:eastAsia="Times New Roman"/>
@@ -843,7 +1024,7 @@
         </w:rPr>
         <w:t>Usage</w:t>
       </w:r>
-      <w:bookmarkEnd w:id="1"/>
+      <w:bookmarkEnd w:id="3"/>
     </w:p>
     <w:p>
       <w:pPr>
@@ -932,7 +1113,7 @@
           <w:lang w:val="en-US" w:eastAsia="de-CH"/>
         </w:rPr>
       </w:pPr>
-      <w:bookmarkStart w:id="2" w:name="_Toc117696678"/>
+      <w:bookmarkStart w:id="4" w:name="_Toc180630469"/>
       <w:r>
         <w:rPr>
           <w:rFonts w:eastAsia="Times New Roman"/>
@@ -941,7 +1122,7 @@
         <w:lastRenderedPageBreak/>
         <w:t>Checklist Box</w:t>
       </w:r>
-      <w:bookmarkEnd w:id="2"/>
+      <w:bookmarkEnd w:id="4"/>
     </w:p>
     <w:p>
       <w:pPr>
@@ -966,22 +1147,21 @@
       </w:r>
       <w:r>
         <w:rPr>
+          <w:rFonts w:eastAsia="Times New Roman"/>
+          <w:lang w:val="en-US" w:eastAsia="de-CH"/>
+        </w:rPr>
+        <w:br/>
+      </w:r>
+      <w:r>
+        <w:rPr>
           <w:noProof/>
           <w:lang w:eastAsia="de-CH"/>
         </w:rPr>
         <w:drawing>
-          <wp:anchor distT="0" distB="0" distL="114300" distR="114300" simplePos="0" relativeHeight="251758592" behindDoc="0" locked="0" layoutInCell="1" allowOverlap="1">
-            <wp:simplePos x="2322195" y="577850"/>
-            <wp:positionH relativeFrom="margin">
-              <wp:align>right</wp:align>
-            </wp:positionH>
-            <wp:positionV relativeFrom="margin">
-              <wp:align>top</wp:align>
-            </wp:positionV>
-            <wp:extent cx="4099560" cy="558165"/>
-            <wp:effectExtent l="0" t="0" r="0" b="0"/>
-            <wp:wrapSquare wrapText="bothSides"/>
-            <wp:docPr id="71" name="Grafik 71"/>
+          <wp:inline distT="0" distB="0" distL="0" distR="0" wp14:anchorId="466CAE6B" wp14:editId="526C29F1">
+            <wp:extent cx="6480810" cy="721995"/>
+            <wp:effectExtent l="0" t="0" r="0" b="1905"/>
+            <wp:docPr id="2" name="Grafik 2"/>
             <wp:cNvGraphicFramePr>
               <a:graphicFrameLocks xmlns:a="http://schemas.openxmlformats.org/drawingml/2006/main" noChangeAspect="1"/>
             </wp:cNvGraphicFramePr>
@@ -993,13 +1173,7 @@
                     <pic:cNvPicPr/>
                   </pic:nvPicPr>
                   <pic:blipFill>
-                    <a:blip r:embed="rId8" cstate="print">
-                      <a:extLst>
-                        <a:ext uri="{28A0092B-C50C-407E-A947-70E740481C1C}">
-                          <a14:useLocalDpi xmlns:a14="http://schemas.microsoft.com/office/drawing/2010/main" val="0"/>
-                        </a:ext>
-                      </a:extLst>
-                    </a:blip>
+                    <a:blip r:embed="rId9"/>
                     <a:stretch>
                       <a:fillRect/>
                     </a:stretch>
@@ -1007,7 +1181,7 @@
                   <pic:spPr>
                     <a:xfrm>
                       <a:off x="0" y="0"/>
-                      <a:ext cx="4099560" cy="558165"/>
+                      <a:ext cx="6480810" cy="721995"/>
                     </a:xfrm>
                     <a:prstGeom prst="rect">
                       <a:avLst/>
@@ -1016,7 +1190,7 @@
                 </pic:pic>
               </a:graphicData>
             </a:graphic>
-          </wp:anchor>
+          </wp:inline>
         </w:drawing>
       </w:r>
       <w:r>
@@ -1024,14 +1198,7 @@
           <w:rFonts w:eastAsia="Times New Roman"/>
           <w:lang w:val="en-US" w:eastAsia="de-CH"/>
         </w:rPr>
-        <w:br/>
-      </w:r>
-      <w:r>
-        <w:rPr>
-          <w:rFonts w:eastAsia="Times New Roman"/>
-          <w:lang w:val="en-US" w:eastAsia="de-CH"/>
-        </w:rPr>
-        <w:t>(Idea credit see appendix)</w:t>
+        <w:t xml:space="preserve"> </w:t>
       </w:r>
     </w:p>
     <w:p>
@@ -1103,7 +1270,7 @@
           <w:rFonts w:eastAsia="Times New Roman"/>
           <w:lang w:val="en-US" w:eastAsia="de-CH"/>
         </w:rPr>
-        <w:t xml:space="preserve"> along the Airbus logic i.e. Checked (OK) is dark, unchecked is lit up (blue)</w:t>
+        <w:t xml:space="preserve"> along the Airbus logic i.e. Checked (OK) is dark, unchecked is lit up</w:t>
       </w:r>
     </w:p>
     <w:p>
@@ -1123,7 +1290,22 @@
           <w:rFonts w:eastAsia="Times New Roman"/>
           <w:lang w:val="en-US" w:eastAsia="de-CH"/>
         </w:rPr>
-        <w:t>Once all items are checked it is framed with a dark green band</w:t>
+        <w:t xml:space="preserve">Once </w:t>
+      </w:r>
+      <w:r>
+        <w:rPr>
+          <w:rFonts w:eastAsia="Times New Roman"/>
+          <w:u w:val="single"/>
+          <w:lang w:val="en-US" w:eastAsia="de-CH"/>
+        </w:rPr>
+        <w:t>all</w:t>
+      </w:r>
+      <w:r>
+        <w:rPr>
+          <w:rFonts w:eastAsia="Times New Roman"/>
+          <w:lang w:val="en-US" w:eastAsia="de-CH"/>
+        </w:rPr>
+        <w:t xml:space="preserve"> items are checked it is framed with a dark green band</w:t>
       </w:r>
     </w:p>
     <w:p>
@@ -1143,7 +1325,46 @@
           <w:rFonts w:eastAsia="Times New Roman"/>
           <w:lang w:val="en-US" w:eastAsia="de-CH"/>
         </w:rPr>
-        <w:t>The number of definable Checklists is limited to 20 for practical reasons.</w:t>
+        <w:t xml:space="preserve">The number of definable Checklists is limited to </w:t>
+      </w:r>
+      <w:r>
+        <w:rPr>
+          <w:rFonts w:eastAsia="Times New Roman"/>
+          <w:highlight w:val="green"/>
+          <w:lang w:val="en-US" w:eastAsia="de-CH"/>
+        </w:rPr>
+        <w:t>3</w:t>
+      </w:r>
+      <w:r>
+        <w:rPr>
+          <w:rFonts w:eastAsia="Times New Roman"/>
+          <w:highlight w:val="green"/>
+          <w:lang w:val="en-US" w:eastAsia="de-CH"/>
+        </w:rPr>
+        <w:t>0</w:t>
+      </w:r>
+      <w:r>
+        <w:rPr>
+          <w:rFonts w:eastAsia="Times New Roman"/>
+          <w:lang w:val="en-US" w:eastAsia="de-CH"/>
+        </w:rPr>
+        <w:t xml:space="preserve"> for practical reasons.</w:t>
+      </w:r>
+      <w:r>
+        <w:rPr>
+          <w:rFonts w:eastAsia="Times New Roman"/>
+          <w:lang w:val="en-US" w:eastAsia="de-CH"/>
+        </w:rPr>
+        <w:t xml:space="preserve"> </w:t>
+      </w:r>
+      <w:r>
+        <w:rPr>
+          <w:rFonts w:eastAsia="Times New Roman"/>
+          <w:color w:val="FF0000"/>
+          <w:sz w:val="18"/>
+          <w:lang w:val="en-US" w:eastAsia="de-CH"/>
+        </w:rPr>
+        <w:t>(V0.71 update)</w:t>
       </w:r>
     </w:p>
     <w:p>
@@ -1168,9 +1389,10 @@
       <w:r>
         <w:rPr>
           <w:rFonts w:eastAsia="Times New Roman"/>
-          <w:lang w:val="en-US" w:eastAsia="de-CH"/>
-        </w:rPr>
-        <w:t>5</w:t>
+          <w:highlight w:val="green"/>
+          <w:lang w:val="en-US" w:eastAsia="de-CH"/>
+        </w:rPr>
+        <w:t>8</w:t>
       </w:r>
       <w:r>
         <w:rPr>
@@ -1178,6 +1400,22 @@
           <w:lang w:val="en-US" w:eastAsia="de-CH"/>
         </w:rPr>
         <w:t xml:space="preserve"> Flight Phases per checklist with up to 10 Check items per Phase.</w:t>
+      </w:r>
+      <w:r>
+        <w:rPr>
+          <w:rFonts w:eastAsia="Times New Roman"/>
+          <w:lang w:val="en-US" w:eastAsia="de-CH"/>
+        </w:rPr>
+        <w:t xml:space="preserve"> </w:t>
+      </w:r>
+      <w:r>
+        <w:rPr>
+          <w:rFonts w:eastAsia="Times New Roman"/>
+          <w:color w:val="FF0000"/>
+          <w:sz w:val="18"/>
+          <w:lang w:val="en-US" w:eastAsia="de-CH"/>
+        </w:rPr>
+        <w:t>(V0.71 update)</w:t>
       </w:r>
     </w:p>
     <w:p>
@@ -1249,74 +1487,6 @@
       </w:pPr>
       <w:r>
         <w:rPr>
-          <w:rFonts w:eastAsia="Times New Roman"/>
-          <w:lang w:val="en-US" w:eastAsia="de-CH"/>
-        </w:rPr>
-        <w:t xml:space="preserve">Leave a Check item </w:t>
-      </w:r>
-      <w:r>
-        <w:rPr>
-          <w:rFonts w:eastAsia="Times New Roman"/>
-          <w:lang w:val="en-US" w:eastAsia="de-CH"/>
-        </w:rPr>
-        <w:t xml:space="preserve">text field </w:t>
-      </w:r>
-      <w:r>
-        <w:rPr>
-          <w:rFonts w:eastAsia="Times New Roman"/>
-          <w:lang w:val="en-US" w:eastAsia="de-CH"/>
-        </w:rPr>
-        <w:t>empty and it will not show as button</w:t>
-      </w:r>
-    </w:p>
-    <w:p>
-      <w:pPr>
-        <w:pStyle w:val="Listenabsatz"/>
-        <w:numPr>
-          <w:ilvl w:val="0"/>
-          <w:numId w:val="27"/>
-        </w:numPr>
-        <w:rPr>
-          <w:rFonts w:eastAsia="Times New Roman"/>
-          <w:lang w:val="en-US" w:eastAsia="de-CH"/>
-        </w:rPr>
-      </w:pPr>
-      <w:r>
-        <w:rPr>
-          <w:rFonts w:eastAsia="Times New Roman"/>
-          <w:lang w:val="en-US" w:eastAsia="de-CH"/>
-        </w:rPr>
-        <w:t xml:space="preserve">The </w:t>
-      </w:r>
-      <w:r>
-        <w:rPr>
-          <w:rFonts w:eastAsia="Times New Roman"/>
-          <w:lang w:val="en-US" w:eastAsia="de-CH"/>
-        </w:rPr>
-        <w:t>t</w:t>
-      </w:r>
-      <w:r>
-        <w:rPr>
-          <w:rFonts w:eastAsia="Times New Roman"/>
-          <w:lang w:val="en-US" w:eastAsia="de-CH"/>
-        </w:rPr>
-        <w:t>ext for all items is editable where the number of characters for the List and Phase names is max. 25.</w:t>
-      </w:r>
-    </w:p>
-    <w:p>
-      <w:pPr>
-        <w:pStyle w:val="Listenabsatz"/>
-        <w:numPr>
-          <w:ilvl w:val="0"/>
-          <w:numId w:val="27"/>
-        </w:numPr>
-        <w:rPr>
-          <w:rFonts w:eastAsia="Times New Roman"/>
-          <w:lang w:val="en-US" w:eastAsia="de-CH"/>
-        </w:rPr>
-      </w:pPr>
-      <w:r>
-        <w:rPr>
           <w:noProof/>
           <w:lang w:eastAsia="de-CH"/>
         </w:rPr>
@@ -1324,7 +1494,7 @@
           <wp:anchor distT="0" distB="0" distL="114300" distR="114300" simplePos="0" relativeHeight="251746304" behindDoc="0" locked="0" layoutInCell="1" allowOverlap="1">
             <wp:simplePos x="0" y="0"/>
             <wp:positionH relativeFrom="margin">
-              <wp:posOffset>4438479</wp:posOffset>
+              <wp:posOffset>4526012</wp:posOffset>
             </wp:positionH>
             <wp:positionV relativeFrom="margin">
               <wp:posOffset>2554605</wp:posOffset>
@@ -1344,7 +1514,7 @@
                     <pic:cNvPicPr/>
                   </pic:nvPicPr>
                   <pic:blipFill>
-                    <a:blip r:embed="rId9">
+                    <a:blip r:embed="rId10">
                       <a:extLst>
                         <a:ext uri="{28A0092B-C50C-407E-A947-70E740481C1C}">
                           <a14:useLocalDpi xmlns:a14="http://schemas.microsoft.com/office/drawing/2010/main" val="0"/>
@@ -1381,21 +1551,21 @@
           <w:rFonts w:eastAsia="Times New Roman"/>
           <w:lang w:val="en-US" w:eastAsia="de-CH"/>
         </w:rPr>
-        <w:t>Text for Check items is not constraint but the button only shows 2 lines</w:t>
-      </w:r>
-      <w:r>
-        <w:rPr>
-          <w:rFonts w:eastAsia="Times New Roman"/>
-          <w:lang w:val="en-US" w:eastAsia="de-CH"/>
-        </w:rPr>
-        <w:br/>
-      </w:r>
-      <w:r>
-        <w:rPr>
-          <w:rFonts w:eastAsia="Times New Roman"/>
-          <w:lang w:val="en-US" w:eastAsia="de-CH"/>
-        </w:rPr>
-        <w:t>Enter (Return) is allowed for line breaks.</w:t>
+        <w:t xml:space="preserve">Leave a Check item </w:t>
+      </w:r>
+      <w:r>
+        <w:rPr>
+          <w:rFonts w:eastAsia="Times New Roman"/>
+          <w:lang w:val="en-US" w:eastAsia="de-CH"/>
+        </w:rPr>
+        <w:t xml:space="preserve">text field </w:t>
+      </w:r>
+      <w:r>
+        <w:rPr>
+          <w:rFonts w:eastAsia="Times New Roman"/>
+          <w:lang w:val="en-US" w:eastAsia="de-CH"/>
+        </w:rPr>
+        <w:t>empty and it will not show as button</w:t>
       </w:r>
     </w:p>
     <w:p>
@@ -1415,36 +1585,21 @@
           <w:rFonts w:eastAsia="Times New Roman"/>
           <w:lang w:val="en-US" w:eastAsia="de-CH"/>
         </w:rPr>
-        <w:t>Right Click an empty area</w:t>
-      </w:r>
-      <w:r>
-        <w:rPr>
-          <w:rFonts w:eastAsia="Times New Roman"/>
-          <w:lang w:val="en-US" w:eastAsia="de-CH"/>
-        </w:rPr>
-        <w:t xml:space="preserve"> in the Box</w:t>
-      </w:r>
-      <w:r>
-        <w:rPr>
-          <w:rFonts w:eastAsia="Times New Roman"/>
-          <w:lang w:val="en-US" w:eastAsia="de-CH"/>
-        </w:rPr>
-        <w:t xml:space="preserve"> for a context menu to choose from:</w:t>
-      </w:r>
-      <w:r>
-        <w:rPr>
-          <w:rFonts w:eastAsia="Times New Roman"/>
-          <w:lang w:val="en-US" w:eastAsia="de-CH"/>
-        </w:rPr>
-        <w:br/>
-      </w:r>
-      <w:r>
-        <w:rPr>
-          <w:rFonts w:eastAsia="Times New Roman"/>
-          <w:i/>
-          <w:lang w:val="en-US" w:eastAsia="de-CH"/>
-        </w:rPr>
-        <w:t>The Phase to check, the checklist to use, reset all checked items, Configure, Hide</w:t>
+        <w:t xml:space="preserve">The </w:t>
+      </w:r>
+      <w:r>
+        <w:rPr>
+          <w:rFonts w:eastAsia="Times New Roman"/>
+          <w:lang w:val="en-US" w:eastAsia="de-CH"/>
+        </w:rPr>
+        <w:t>t</w:t>
+      </w:r>
+      <w:r>
+        <w:rPr>
+          <w:rFonts w:eastAsia="Times New Roman"/>
+          <w:lang w:val="en-US" w:eastAsia="de-CH"/>
+        </w:rPr>
+        <w:t>ext for all items is editable where the number of characters for the List and Phase names is max. 25.</w:t>
       </w:r>
     </w:p>
     <w:p>
@@ -1464,7 +1619,28 @@
           <w:rFonts w:eastAsia="Times New Roman"/>
           <w:lang w:val="en-US" w:eastAsia="de-CH"/>
         </w:rPr>
-        <w:t>Selecting a new Phase will start with all items unchecked</w:t>
+        <w:t>Text for Check items is not constraint but the button only shows 2 lines</w:t>
+      </w:r>
+      <w:r>
+        <w:rPr>
+          <w:rFonts w:eastAsia="Times New Roman"/>
+          <w:lang w:val="en-US" w:eastAsia="de-CH"/>
+        </w:rPr>
+        <w:br/>
+      </w:r>
+      <w:r>
+        <w:rPr>
+          <w:rFonts w:eastAsia="Times New Roman"/>
+          <w:lang w:val="en-US" w:eastAsia="de-CH"/>
+        </w:rPr>
+        <w:t>Enter (Ret</w:t>
+      </w:r>
+      <w:r>
+        <w:rPr>
+          <w:rFonts w:eastAsia="Times New Roman"/>
+          <w:lang w:val="en-US" w:eastAsia="de-CH"/>
+        </w:rPr>
+        <w:t>urn) is allowed for line breaks</w:t>
       </w:r>
     </w:p>
     <w:p>
@@ -1481,6 +1657,191 @@
       </w:pPr>
       <w:r>
         <w:rPr>
+          <w:noProof/>
+          <w:lang w:eastAsia="de-CH"/>
+        </w:rPr>
+        <w:drawing>
+          <wp:anchor distT="0" distB="0" distL="114300" distR="114300" simplePos="0" relativeHeight="251760640" behindDoc="0" locked="0" layoutInCell="1" allowOverlap="1">
+            <wp:simplePos x="0" y="0"/>
+            <wp:positionH relativeFrom="margin">
+              <wp:posOffset>5949315</wp:posOffset>
+            </wp:positionH>
+            <wp:positionV relativeFrom="margin">
+              <wp:posOffset>3952240</wp:posOffset>
+            </wp:positionV>
+            <wp:extent cx="787400" cy="478790"/>
+            <wp:effectExtent l="0" t="0" r="0" b="0"/>
+            <wp:wrapSquare wrapText="bothSides"/>
+            <wp:docPr id="3" name="Grafik 3"/>
+            <wp:cNvGraphicFramePr>
+              <a:graphicFrameLocks xmlns:a="http://schemas.openxmlformats.org/drawingml/2006/main" noChangeAspect="1"/>
+            </wp:cNvGraphicFramePr>
+            <a:graphic xmlns:a="http://schemas.openxmlformats.org/drawingml/2006/main">
+              <a:graphicData uri="http://schemas.openxmlformats.org/drawingml/2006/picture">
+                <pic:pic xmlns:pic="http://schemas.openxmlformats.org/drawingml/2006/picture">
+                  <pic:nvPicPr>
+                    <pic:cNvPr id="1" name=""/>
+                    <pic:cNvPicPr/>
+                  </pic:nvPicPr>
+                  <pic:blipFill>
+                    <a:blip r:embed="rId11">
+                      <a:extLst>
+                        <a:ext uri="{28A0092B-C50C-407E-A947-70E740481C1C}">
+                          <a14:useLocalDpi xmlns:a14="http://schemas.microsoft.com/office/drawing/2010/main" val="0"/>
+                        </a:ext>
+                      </a:extLst>
+                    </a:blip>
+                    <a:stretch>
+                      <a:fillRect/>
+                    </a:stretch>
+                  </pic:blipFill>
+                  <pic:spPr>
+                    <a:xfrm>
+                      <a:off x="0" y="0"/>
+                      <a:ext cx="787400" cy="478790"/>
+                    </a:xfrm>
+                    <a:prstGeom prst="rect">
+                      <a:avLst/>
+                    </a:prstGeom>
+                  </pic:spPr>
+                </pic:pic>
+              </a:graphicData>
+            </a:graphic>
+            <wp14:sizeRelH relativeFrom="margin">
+              <wp14:pctWidth>0</wp14:pctWidth>
+            </wp14:sizeRelH>
+            <wp14:sizeRelV relativeFrom="margin">
+              <wp14:pctHeight>0</wp14:pctHeight>
+            </wp14:sizeRelV>
+          </wp:anchor>
+        </w:drawing>
+      </w:r>
+      <w:r>
+        <w:rPr>
+          <w:rFonts w:eastAsia="Times New Roman"/>
+          <w:lang w:val="en-US" w:eastAsia="de-CH"/>
+        </w:rPr>
+        <w:t>Right Click an empty area</w:t>
+      </w:r>
+      <w:r>
+        <w:rPr>
+          <w:rFonts w:eastAsia="Times New Roman"/>
+          <w:lang w:val="en-US" w:eastAsia="de-CH"/>
+        </w:rPr>
+        <w:t xml:space="preserve"> in the Box</w:t>
+      </w:r>
+      <w:r>
+        <w:rPr>
+          <w:rFonts w:eastAsia="Times New Roman"/>
+          <w:lang w:val="en-US" w:eastAsia="de-CH"/>
+        </w:rPr>
+        <w:t xml:space="preserve"> for a context menu to choose from:</w:t>
+      </w:r>
+      <w:r>
+        <w:rPr>
+          <w:rFonts w:eastAsia="Times New Roman"/>
+          <w:lang w:val="en-US" w:eastAsia="de-CH"/>
+        </w:rPr>
+        <w:br/>
+      </w:r>
+      <w:r>
+        <w:rPr>
+          <w:rFonts w:eastAsia="Times New Roman"/>
+          <w:i/>
+          <w:lang w:val="en-US" w:eastAsia="de-CH"/>
+        </w:rPr>
+        <w:t>The Phase to check, the checklist to use, reset all checked items, Configure, Hide</w:t>
+      </w:r>
+    </w:p>
+    <w:p>
+      <w:pPr>
+        <w:pStyle w:val="Listenabsatz"/>
+        <w:numPr>
+          <w:ilvl w:val="0"/>
+          <w:numId w:val="27"/>
+        </w:numPr>
+        <w:rPr>
+          <w:rFonts w:eastAsia="Times New Roman"/>
+          <w:lang w:val="en-US" w:eastAsia="de-CH"/>
+        </w:rPr>
+      </w:pPr>
+      <w:r>
+        <w:rPr>
+          <w:rFonts w:eastAsia="Times New Roman"/>
+          <w:lang w:val="en-US" w:eastAsia="de-CH"/>
+        </w:rPr>
+        <w:t>Selecting a new Phase will start with all items unchecked</w:t>
+      </w:r>
+    </w:p>
+    <w:p>
+      <w:pPr>
+        <w:pStyle w:val="Listenabsatz"/>
+        <w:numPr>
+          <w:ilvl w:val="0"/>
+          <w:numId w:val="27"/>
+        </w:numPr>
+        <w:rPr>
+          <w:rFonts w:eastAsia="Times New Roman"/>
+          <w:lang w:val="en-US" w:eastAsia="de-CH"/>
+        </w:rPr>
+      </w:pPr>
+      <w:r>
+        <w:rPr>
+          <w:rFonts w:eastAsia="Times New Roman"/>
+          <w:highlight w:val="green"/>
+          <w:lang w:val="en-US" w:eastAsia="de-CH"/>
+        </w:rPr>
+        <w:t>The last button</w:t>
+      </w:r>
+      <w:r>
+        <w:rPr>
+          <w:rFonts w:eastAsia="Times New Roman"/>
+          <w:lang w:val="en-US" w:eastAsia="de-CH"/>
+        </w:rPr>
+        <w:t xml:space="preserve"> (with arrows) will switch to the next phase of the selected checklist </w:t>
+      </w:r>
+      <w:r>
+        <w:rPr>
+          <w:rFonts w:eastAsia="Times New Roman"/>
+          <w:color w:val="FF0000"/>
+          <w:sz w:val="18"/>
+          <w:lang w:val="en-US" w:eastAsia="de-CH"/>
+        </w:rPr>
+        <w:t xml:space="preserve">(V0.71 </w:t>
+      </w:r>
+      <w:r>
+        <w:rPr>
+          <w:rFonts w:eastAsia="Times New Roman"/>
+          <w:color w:val="FF0000"/>
+          <w:sz w:val="18"/>
+          <w:lang w:val="en-US" w:eastAsia="de-CH"/>
+        </w:rPr>
+        <w:t>new</w:t>
+      </w:r>
+      <w:r>
+        <w:rPr>
+          <w:rFonts w:eastAsia="Times New Roman"/>
+          <w:color w:val="FF0000"/>
+          <w:sz w:val="18"/>
+          <w:lang w:val="en-US" w:eastAsia="de-CH"/>
+        </w:rPr>
+        <w:t>)</w:t>
+      </w:r>
+    </w:p>
+    <w:p>
+      <w:pPr>
+        <w:pStyle w:val="Listenabsatz"/>
+        <w:numPr>
+          <w:ilvl w:val="0"/>
+          <w:numId w:val="27"/>
+        </w:numPr>
+        <w:rPr>
+          <w:rFonts w:eastAsia="Times New Roman"/>
+          <w:lang w:val="en-US" w:eastAsia="de-CH"/>
+        </w:rPr>
+      </w:pPr>
+      <w:r>
+        <w:rPr>
           <w:rFonts w:eastAsia="Times New Roman"/>
           <w:lang w:val="en-US" w:eastAsia="de-CH"/>
         </w:rPr>
@@ -1503,6 +1864,11 @@
         </w:rPr>
         <w:t xml:space="preserve"> Context Menu to Show/Hide the Checklist Box (or an assigned Hotkey)</w:t>
       </w:r>
+    </w:p>
+    <w:p>
+      <w:pPr>
+        <w:pStyle w:val="berschrift3exContent"/>
+      </w:pPr>
     </w:p>
     <w:p>
       <w:pPr>
@@ -1547,10 +1913,10 @@
           <wp:anchor distT="0" distB="0" distL="114300" distR="114300" simplePos="0" relativeHeight="251757568" behindDoc="0" locked="0" layoutInCell="1" allowOverlap="1">
             <wp:simplePos x="0" y="0"/>
             <wp:positionH relativeFrom="margin">
-              <wp:posOffset>3134360</wp:posOffset>
+              <wp:posOffset>1699030</wp:posOffset>
             </wp:positionH>
             <wp:positionV relativeFrom="margin">
-              <wp:posOffset>5261288</wp:posOffset>
+              <wp:posOffset>5822769</wp:posOffset>
             </wp:positionV>
             <wp:extent cx="3307715" cy="2811780"/>
             <wp:effectExtent l="0" t="0" r="6985" b="7620"/>
@@ -1567,7 +1933,7 @@
                     <pic:cNvPicPr/>
                   </pic:nvPicPr>
                   <pic:blipFill>
-                    <a:blip r:embed="rId10" cstate="print">
+                    <a:blip r:embed="rId12" cstate="print">
                       <a:extLst>
                         <a:ext uri="{28A0092B-C50C-407E-A947-70E740481C1C}">
                           <a14:useLocalDpi xmlns:a14="http://schemas.microsoft.com/office/drawing/2010/main" val="0"/>
@@ -1601,132 +1967,22 @@
       </w:r>
       <w:r>
         <w:rPr>
-          <w:lang w:val="en-US" w:eastAsia="de-CH"/>
-        </w:rPr>
-        <w:t xml:space="preserve">Use the </w:t>
-      </w:r>
-      <w:r>
-        <w:rPr>
-          <w:b/>
-          <w:lang w:val="en-US" w:eastAsia="de-CH"/>
-        </w:rPr>
-        <w:t>Horizontal Box</w:t>
-      </w:r>
-      <w:r>
-        <w:rPr>
-          <w:lang w:val="en-US" w:eastAsia="de-CH"/>
-        </w:rPr>
-        <w:t xml:space="preserve"> check field to switch the orien</w:t>
-      </w:r>
-      <w:r>
-        <w:rPr>
-          <w:lang w:val="en-US" w:eastAsia="de-CH"/>
-        </w:rPr>
-        <w:t xml:space="preserve">tation, there are 5 LED colors </w:t>
-      </w:r>
-      <w:r>
-        <w:rPr>
-          <w:lang w:val="en-US" w:eastAsia="de-CH"/>
-        </w:rPr>
-        <w:t xml:space="preserve">and 3 sizes </w:t>
-      </w:r>
-      <w:r>
-        <w:rPr>
-          <w:lang w:val="en-US" w:eastAsia="de-CH"/>
-        </w:rPr>
-        <w:t>available.</w:t>
-      </w:r>
-      <w:r>
-        <w:rPr>
-          <w:lang w:val="en-US" w:eastAsia="de-CH"/>
-        </w:rPr>
-        <w:br/>
-        <w:t>Leave</w:t>
-      </w:r>
-      <w:r>
-        <w:rPr>
-          <w:lang w:val="en-US" w:eastAsia="de-CH"/>
-        </w:rPr>
-        <w:t xml:space="preserve"> Configuration</w:t>
-      </w:r>
-      <w:bookmarkStart w:id="3" w:name="_GoBack"/>
-      <w:bookmarkEnd w:id="3"/>
-      <w:r>
-        <w:rPr>
-          <w:lang w:val="en-US" w:eastAsia="de-CH"/>
-        </w:rPr>
-        <w:t xml:space="preserve"> with </w:t>
-      </w:r>
-      <w:r>
-        <w:rPr>
-          <w:b/>
-          <w:lang w:val="en-US" w:eastAsia="de-CH"/>
-        </w:rPr>
-        <w:t>Accept</w:t>
-      </w:r>
-      <w:r>
-        <w:rPr>
-          <w:lang w:val="en-US" w:eastAsia="de-CH"/>
-        </w:rPr>
-        <w:t xml:space="preserve"> to </w:t>
-      </w:r>
-      <w:r>
-        <w:rPr>
-          <w:lang w:val="en-US" w:eastAsia="de-CH"/>
-        </w:rPr>
-        <w:t>save</w:t>
-      </w:r>
-      <w:r>
-        <w:rPr>
-          <w:lang w:val="en-US" w:eastAsia="de-CH"/>
-        </w:rPr>
-        <w:t xml:space="preserve"> o</w:t>
-      </w:r>
-      <w:r>
-        <w:rPr>
-          <w:lang w:val="en-US" w:eastAsia="de-CH"/>
-        </w:rPr>
-        <w:t xml:space="preserve">r </w:t>
-      </w:r>
-      <w:r>
-        <w:rPr>
-          <w:b/>
-          <w:lang w:val="en-US" w:eastAsia="de-CH"/>
-        </w:rPr>
-        <w:t>Cancel</w:t>
-      </w:r>
-      <w:r>
-        <w:rPr>
-          <w:lang w:val="en-US" w:eastAsia="de-CH"/>
-        </w:rPr>
-        <w:t xml:space="preserve"> to ignore ALL changes.</w:t>
-      </w:r>
-    </w:p>
-    <w:p>
-      <w:pPr>
-        <w:rPr>
-          <w:rFonts w:eastAsia="Times New Roman"/>
-          <w:lang w:val="en-US" w:eastAsia="de-CH"/>
-        </w:rPr>
-      </w:pPr>
-      <w:r>
-        <w:rPr>
           <w:noProof/>
           <w:lang w:eastAsia="de-CH"/>
         </w:rPr>
         <w:drawing>
-          <wp:anchor distT="0" distB="0" distL="114300" distR="114300" simplePos="0" relativeHeight="251755520" behindDoc="0" locked="0" layoutInCell="1" allowOverlap="1">
+          <wp:anchor distT="0" distB="0" distL="114300" distR="114300" simplePos="0" relativeHeight="251762688" behindDoc="0" locked="0" layoutInCell="1" allowOverlap="1">
             <wp:simplePos x="0" y="0"/>
             <wp:positionH relativeFrom="margin">
-              <wp:posOffset>-202565</wp:posOffset>
+              <wp:posOffset>744220</wp:posOffset>
             </wp:positionH>
             <wp:positionV relativeFrom="margin">
-              <wp:posOffset>5316855</wp:posOffset>
+              <wp:posOffset>5798185</wp:posOffset>
             </wp:positionV>
-            <wp:extent cx="1101090" cy="3326130"/>
-            <wp:effectExtent l="0" t="0" r="3810" b="7620"/>
+            <wp:extent cx="882015" cy="3265170"/>
+            <wp:effectExtent l="0" t="0" r="0" b="0"/>
             <wp:wrapSquare wrapText="bothSides"/>
-            <wp:docPr id="59" name="Grafik 59"/>
+            <wp:docPr id="6" name="Grafik 6"/>
             <wp:cNvGraphicFramePr>
               <a:graphicFrameLocks xmlns:a="http://schemas.openxmlformats.org/drawingml/2006/main" noChangeAspect="1"/>
             </wp:cNvGraphicFramePr>
@@ -1738,7 +1994,7 @@
                     <pic:cNvPicPr/>
                   </pic:nvPicPr>
                   <pic:blipFill>
-                    <a:blip r:embed="rId11">
+                    <a:blip r:embed="rId13" cstate="print">
                       <a:extLst>
                         <a:ext uri="{28A0092B-C50C-407E-A947-70E740481C1C}">
                           <a14:useLocalDpi xmlns:a14="http://schemas.microsoft.com/office/drawing/2010/main" val="0"/>
@@ -1752,7 +2008,7 @@
                   <pic:spPr>
                     <a:xfrm>
                       <a:off x="0" y="0"/>
-                      <a:ext cx="1101090" cy="3326130"/>
+                      <a:ext cx="882015" cy="3265170"/>
                     </a:xfrm>
                     <a:prstGeom prst="rect">
                       <a:avLst/>
@@ -1776,18 +2032,18 @@
           <w:lang w:eastAsia="de-CH"/>
         </w:rPr>
         <w:drawing>
-          <wp:anchor distT="0" distB="0" distL="114300" distR="114300" simplePos="0" relativeHeight="251756544" behindDoc="0" locked="0" layoutInCell="1" allowOverlap="1">
+          <wp:anchor distT="0" distB="0" distL="114300" distR="114300" simplePos="0" relativeHeight="251761664" behindDoc="0" locked="0" layoutInCell="1" allowOverlap="1">
             <wp:simplePos x="0" y="0"/>
             <wp:positionH relativeFrom="margin">
-              <wp:posOffset>995680</wp:posOffset>
+              <wp:posOffset>-193340</wp:posOffset>
             </wp:positionH>
             <wp:positionV relativeFrom="margin">
-              <wp:posOffset>5318438</wp:posOffset>
+              <wp:posOffset>5799183</wp:posOffset>
             </wp:positionV>
-            <wp:extent cx="1090295" cy="3319145"/>
+            <wp:extent cx="881380" cy="3265170"/>
             <wp:effectExtent l="0" t="0" r="0" b="0"/>
             <wp:wrapSquare wrapText="bothSides"/>
-            <wp:docPr id="63" name="Grafik 63"/>
+            <wp:docPr id="5" name="Grafik 5"/>
             <wp:cNvGraphicFramePr>
               <a:graphicFrameLocks xmlns:a="http://schemas.openxmlformats.org/drawingml/2006/main" noChangeAspect="1"/>
             </wp:cNvGraphicFramePr>
@@ -1799,7 +2055,7 @@
                     <pic:cNvPicPr/>
                   </pic:nvPicPr>
                   <pic:blipFill>
-                    <a:blip r:embed="rId12">
+                    <a:blip r:embed="rId14" cstate="print">
                       <a:extLst>
                         <a:ext uri="{28A0092B-C50C-407E-A947-70E740481C1C}">
                           <a14:useLocalDpi xmlns:a14="http://schemas.microsoft.com/office/drawing/2010/main" val="0"/>
@@ -1813,7 +2069,7 @@
                   <pic:spPr>
                     <a:xfrm>
                       <a:off x="0" y="0"/>
-                      <a:ext cx="1090295" cy="3319145"/>
+                      <a:ext cx="881380" cy="3265170"/>
                     </a:xfrm>
                     <a:prstGeom prst="rect">
                       <a:avLst/>
@@ -1831,6 +2087,146 @@
           </wp:anchor>
         </w:drawing>
       </w:r>
+      <w:r>
+        <w:rPr>
+          <w:lang w:val="en-US" w:eastAsia="de-CH"/>
+        </w:rPr>
+        <w:t xml:space="preserve">Use the </w:t>
+      </w:r>
+      <w:r>
+        <w:rPr>
+          <w:b/>
+          <w:lang w:val="en-US" w:eastAsia="de-CH"/>
+        </w:rPr>
+        <w:t>Horizontal Box</w:t>
+      </w:r>
+      <w:r>
+        <w:rPr>
+          <w:lang w:val="en-US" w:eastAsia="de-CH"/>
+        </w:rPr>
+        <w:t xml:space="preserve"> check field to switch the orien</w:t>
+      </w:r>
+      <w:r>
+        <w:rPr>
+          <w:lang w:val="en-US" w:eastAsia="de-CH"/>
+        </w:rPr>
+        <w:t xml:space="preserve">tation, there are </w:t>
+      </w:r>
+      <w:r>
+        <w:rPr>
+          <w:highlight w:val="green"/>
+          <w:lang w:val="en-US" w:eastAsia="de-CH"/>
+        </w:rPr>
+        <w:t>6</w:t>
+      </w:r>
+      <w:r>
+        <w:rPr>
+          <w:lang w:val="en-US" w:eastAsia="de-CH"/>
+        </w:rPr>
+        <w:t xml:space="preserve"> LED colors </w:t>
+      </w:r>
+      <w:r>
+        <w:rPr>
+          <w:lang w:val="en-US" w:eastAsia="de-CH"/>
+        </w:rPr>
+        <w:t xml:space="preserve">and 3 sizes </w:t>
+      </w:r>
+      <w:r>
+        <w:rPr>
+          <w:lang w:val="en-US" w:eastAsia="de-CH"/>
+        </w:rPr>
+        <w:t>available.</w:t>
+      </w:r>
+      <w:r>
+        <w:rPr>
+          <w:rFonts w:eastAsia="Times New Roman"/>
+          <w:color w:val="FF0000"/>
+          <w:sz w:val="18"/>
+          <w:lang w:val="en-US" w:eastAsia="de-CH"/>
+        </w:rPr>
+        <w:t xml:space="preserve"> </w:t>
+      </w:r>
+      <w:r>
+        <w:rPr>
+          <w:rFonts w:eastAsia="Times New Roman"/>
+          <w:color w:val="FF0000"/>
+          <w:sz w:val="18"/>
+          <w:lang w:val="en-US" w:eastAsia="de-CH"/>
+        </w:rPr>
+        <w:t xml:space="preserve"> </w:t>
+      </w:r>
+      <w:r>
+        <w:rPr>
+          <w:rFonts w:eastAsia="Times New Roman"/>
+          <w:color w:val="FF0000"/>
+          <w:sz w:val="18"/>
+          <w:lang w:val="en-US" w:eastAsia="de-CH"/>
+        </w:rPr>
+        <w:t>(V0.71 update)</w:t>
+      </w:r>
+      <w:r>
+        <w:rPr>
+          <w:lang w:val="en-US" w:eastAsia="de-CH"/>
+        </w:rPr>
+        <w:br/>
+        <w:t>Leave</w:t>
+      </w:r>
+      <w:r>
+        <w:rPr>
+          <w:lang w:val="en-US" w:eastAsia="de-CH"/>
+        </w:rPr>
+        <w:t xml:space="preserve"> Configuration</w:t>
+      </w:r>
+      <w:r>
+        <w:rPr>
+          <w:lang w:val="en-US" w:eastAsia="de-CH"/>
+        </w:rPr>
+        <w:t xml:space="preserve"> with </w:t>
+      </w:r>
+      <w:r>
+        <w:rPr>
+          <w:b/>
+          <w:lang w:val="en-US" w:eastAsia="de-CH"/>
+        </w:rPr>
+        <w:t>Accept</w:t>
+      </w:r>
+      <w:r>
+        <w:rPr>
+          <w:lang w:val="en-US" w:eastAsia="de-CH"/>
+        </w:rPr>
+        <w:t xml:space="preserve"> to </w:t>
+      </w:r>
+      <w:r>
+        <w:rPr>
+          <w:lang w:val="en-US" w:eastAsia="de-CH"/>
+        </w:rPr>
+        <w:t>save</w:t>
+      </w:r>
+      <w:r>
+        <w:rPr>
+          <w:lang w:val="en-US" w:eastAsia="de-CH"/>
+        </w:rPr>
+        <w:t xml:space="preserve"> o</w:t>
+      </w:r>
+      <w:r>
+        <w:rPr>
+          <w:lang w:val="en-US" w:eastAsia="de-CH"/>
+        </w:rPr>
+        <w:t xml:space="preserve">r </w:t>
+      </w:r>
+      <w:r>
+        <w:rPr>
+          <w:b/>
+          <w:lang w:val="en-US" w:eastAsia="de-CH"/>
+        </w:rPr>
+        <w:t>Cancel</w:t>
+      </w:r>
+      <w:r>
+        <w:rPr>
+          <w:lang w:val="en-US" w:eastAsia="de-CH"/>
+        </w:rPr>
+        <w:t xml:space="preserve"> to ignore ALL changes.</w:t>
+      </w:r>
     </w:p>
     <w:p>
       <w:pPr>
@@ -1905,227 +2301,212 @@
       </w:pPr>
     </w:p>
     <w:p>
-      <w:pPr>
-        <w:rPr>
-          <w:rFonts w:ascii="Lucida Console" w:eastAsia="Times New Roman" w:hAnsi="Lucida Console"/>
-          <w:sz w:val="18"/>
-          <w:lang w:val="en-US" w:eastAsia="de-CH"/>
-        </w:rPr>
-      </w:pPr>
+      <w:r>
+        <w:rPr>
+          <w:lang w:val="en-US"/>
+        </w:rPr>
+        <w:t xml:space="preserve">While changing the </w:t>
+      </w:r>
+      <w:r>
+        <w:rPr>
+          <w:b/>
+          <w:lang w:val="en-US"/>
+        </w:rPr>
+        <w:t>Font</w:t>
+      </w:r>
+      <w:r>
+        <w:rPr>
+          <w:lang w:val="en-US"/>
+        </w:rPr>
+        <w:t xml:space="preserve"> </w:t>
+      </w:r>
+      <w:r>
+        <w:rPr>
+          <w:lang w:val="en-US"/>
+        </w:rPr>
+        <w:t xml:space="preserve">the </w:t>
+      </w:r>
+      <w:r>
+        <w:rPr>
+          <w:lang w:val="en-US"/>
+        </w:rPr>
+        <w:t>check t</w:t>
+      </w:r>
+      <w:r>
+        <w:rPr>
+          <w:lang w:val="en-US"/>
+        </w:rPr>
+        <w:t>ext entries are rescaled to approx. fit the Check</w:t>
+      </w:r>
+      <w:r>
+        <w:rPr>
+          <w:lang w:val="en-US"/>
+        </w:rPr>
+        <w:t xml:space="preserve"> </w:t>
+      </w:r>
+      <w:r>
+        <w:rPr>
+          <w:lang w:val="en-US"/>
+        </w:rPr>
+        <w:t>Button</w:t>
+      </w:r>
+      <w:r>
+        <w:rPr>
+          <w:lang w:val="en-US"/>
+        </w:rPr>
+        <w:t xml:space="preserve"> layout</w:t>
+      </w:r>
+      <w:r>
+        <w:rPr>
+          <w:lang w:val="en-US"/>
+        </w:rPr>
+        <w:t>, though it is not ‘exact’.</w:t>
+      </w:r>
     </w:p>
     <w:p>
       <w:pPr>
-        <w:rPr>
-          <w:lang w:val="en-US"/>
-        </w:rPr>
-      </w:pPr>
+        <w:pStyle w:val="berschrift3exContent"/>
+      </w:pPr>
+      <w:proofErr w:type="spellStart"/>
+      <w:r>
+        <w:lastRenderedPageBreak/>
+        <w:t>HotKey</w:t>
+      </w:r>
+      <w:proofErr w:type="spellEnd"/>
+      <w:r>
+        <w:t xml:space="preserve"> Binding</w:t>
+      </w:r>
+      <w:r>
+        <w:t xml:space="preserve"> for the </w:t>
+      </w:r>
+      <w:proofErr w:type="spellStart"/>
+      <w:r>
+        <w:t>HudBar</w:t>
+      </w:r>
+      <w:proofErr w:type="spellEnd"/>
+      <w:r>
+        <w:t xml:space="preserve"> Version</w:t>
+      </w:r>
     </w:p>
     <w:p>
-      <w:r>
-        <w:rPr>
-          <w:lang w:val="en-US"/>
-        </w:rPr>
-        <w:t xml:space="preserve">While changing the </w:t>
-      </w:r>
+      <w:pPr>
+        <w:rPr>
+          <w:rFonts w:eastAsia="Times New Roman"/>
+          <w:lang w:val="en-US" w:eastAsia="de-CH"/>
+        </w:rPr>
+      </w:pPr>
       <w:r>
         <w:rPr>
           <w:b/>
-          <w:lang w:val="en-US"/>
-        </w:rPr>
-        <w:t>Font</w:t>
-      </w:r>
-      <w:r>
-        <w:rPr>
-          <w:lang w:val="en-US"/>
+          <w:lang w:val="en-US" w:eastAsia="de-CH"/>
+        </w:rPr>
+        <w:t>Show/Hide</w:t>
+      </w:r>
+      <w:r>
+        <w:rPr>
+          <w:lang w:val="en-US" w:eastAsia="de-CH"/>
+        </w:rPr>
+        <w:t xml:space="preserve"> can be assigned to a </w:t>
+      </w:r>
+      <w:r>
+        <w:rPr>
+          <w:b/>
+          <w:lang w:val="en-US" w:eastAsia="de-CH"/>
+        </w:rPr>
+        <w:t>keyboard shortcut</w:t>
+      </w:r>
+      <w:r>
+        <w:rPr>
+          <w:lang w:val="en-US" w:eastAsia="de-CH"/>
+        </w:rPr>
+        <w:t xml:space="preserve">. It is also mapped to a MSFS </w:t>
+      </w:r>
+      <w:proofErr w:type="gramStart"/>
+      <w:r>
+        <w:rPr>
+          <w:lang w:val="en-US" w:eastAsia="de-CH"/>
+        </w:rPr>
+        <w:t xml:space="preserve">command </w:t>
+      </w:r>
+      <w:r>
+        <w:rPr>
+          <w:lang w:val="en-US" w:eastAsia="de-CH"/>
         </w:rPr>
         <w:t xml:space="preserve"> </w:t>
       </w:r>
       <w:r>
         <w:rPr>
-          <w:lang w:val="en-US"/>
-        </w:rPr>
-        <w:t xml:space="preserve">the </w:t>
-      </w:r>
-      <w:r>
-        <w:rPr>
-          <w:lang w:val="en-US"/>
-        </w:rPr>
-        <w:t>check t</w:t>
-      </w:r>
-      <w:r>
-        <w:rPr>
-          <w:lang w:val="en-US"/>
-        </w:rPr>
-        <w:t>ext entries are rescaled to approx. fit the Check</w:t>
-      </w:r>
-      <w:r>
-        <w:rPr>
-          <w:lang w:val="en-US"/>
-        </w:rPr>
-        <w:t xml:space="preserve"> </w:t>
-      </w:r>
-      <w:r>
-        <w:rPr>
-          <w:lang w:val="en-US"/>
-        </w:rPr>
-        <w:t>Button</w:t>
-      </w:r>
-      <w:r>
-        <w:rPr>
-          <w:lang w:val="en-US"/>
-        </w:rPr>
-        <w:t xml:space="preserve"> layout</w:t>
-      </w:r>
-      <w:r>
-        <w:rPr>
-          <w:lang w:val="en-US"/>
-        </w:rPr>
-        <w:t>, though it is not ‘exact’.</w:t>
+          <w:lang w:val="en-US" w:eastAsia="de-CH"/>
+        </w:rPr>
+        <w:t>(</w:t>
+      </w:r>
+      <w:proofErr w:type="gramEnd"/>
+      <w:r>
+        <w:rPr>
+          <w:sz w:val="18"/>
+          <w:lang w:val="en-US" w:eastAsia="de-CH"/>
+        </w:rPr>
+        <w:t>ADF2_RADIO_TENTHS_DEC</w:t>
+      </w:r>
+      <w:r>
+        <w:rPr>
+          <w:lang w:val="en-US" w:eastAsia="de-CH"/>
+        </w:rPr>
+        <w:t>), both must be enabled in Configuration</w:t>
+      </w:r>
+      <w:r>
+        <w:rPr>
+          <w:sz w:val="18"/>
+          <w:lang w:val="en-US" w:eastAsia="de-CH"/>
+        </w:rPr>
+        <w:t>.</w:t>
+      </w:r>
+      <w:r>
+        <w:rPr>
+          <w:sz w:val="18"/>
+          <w:lang w:val="en-US" w:eastAsia="de-CH"/>
+        </w:rPr>
+        <w:br/>
+      </w:r>
+      <w:r>
+        <w:rPr>
+          <w:sz w:val="18"/>
+          <w:lang w:val="en-US" w:eastAsia="de-CH"/>
+        </w:rPr>
+        <w:t xml:space="preserve">See also in the </w:t>
+      </w:r>
+      <w:proofErr w:type="spellStart"/>
+      <w:r>
+        <w:rPr>
+          <w:sz w:val="18"/>
+          <w:lang w:val="en-US" w:eastAsia="de-CH"/>
+        </w:rPr>
+        <w:t>HudBar</w:t>
+      </w:r>
+      <w:proofErr w:type="spellEnd"/>
+      <w:r>
+        <w:rPr>
+          <w:sz w:val="18"/>
+          <w:lang w:val="en-US" w:eastAsia="de-CH"/>
+        </w:rPr>
+        <w:t xml:space="preserve"> Quick Guide.</w:t>
+      </w:r>
+      <w:r>
+        <w:rPr>
+          <w:rFonts w:eastAsia="Times New Roman"/>
+          <w:lang w:val="en-US" w:eastAsia="de-CH"/>
+        </w:rPr>
+        <w:br w:type="page"/>
       </w:r>
     </w:p>
     <w:p>
       <w:pPr>
-        <w:pStyle w:val="berschrift3exContent"/>
-      </w:pPr>
-      <w:proofErr w:type="spellStart"/>
-      <w:r>
-        <w:t>HotKey</w:t>
-      </w:r>
-      <w:proofErr w:type="spellEnd"/>
-      <w:r>
-        <w:t xml:space="preserve"> Binding</w:t>
-      </w:r>
-      <w:r>
-        <w:t xml:space="preserve"> for the </w:t>
-      </w:r>
-      <w:proofErr w:type="spellStart"/>
-      <w:r>
-        <w:t>HudBar</w:t>
-      </w:r>
-      <w:proofErr w:type="spellEnd"/>
-      <w:r>
-        <w:t xml:space="preserve"> Version</w:t>
-      </w:r>
-    </w:p>
-    <w:p>
-      <w:pPr>
-        <w:rPr>
-          <w:rFonts w:eastAsia="Times New Roman"/>
-          <w:lang w:val="en-US" w:eastAsia="de-CH"/>
-        </w:rPr>
-      </w:pPr>
-      <w:r>
-        <w:rPr>
-          <w:b/>
-          <w:lang w:val="en-US" w:eastAsia="de-CH"/>
-        </w:rPr>
-        <w:t>Show/Hide</w:t>
-      </w:r>
-      <w:r>
-        <w:rPr>
-          <w:lang w:val="en-US" w:eastAsia="de-CH"/>
-        </w:rPr>
-        <w:t xml:space="preserve"> can be assigned to a </w:t>
-      </w:r>
-      <w:r>
-        <w:rPr>
-          <w:b/>
-          <w:lang w:val="en-US" w:eastAsia="de-CH"/>
-        </w:rPr>
-        <w:t>keyboard shortcut</w:t>
-      </w:r>
-      <w:r>
-        <w:rPr>
-          <w:lang w:val="en-US" w:eastAsia="de-CH"/>
-        </w:rPr>
-        <w:t xml:space="preserve">. It is also mapped to a MSFS </w:t>
-      </w:r>
-      <w:proofErr w:type="gramStart"/>
-      <w:r>
-        <w:rPr>
-          <w:lang w:val="en-US" w:eastAsia="de-CH"/>
-        </w:rPr>
-        <w:t xml:space="preserve">command </w:t>
-      </w:r>
-      <w:r>
-        <w:rPr>
-          <w:lang w:val="en-US" w:eastAsia="de-CH"/>
-        </w:rPr>
-        <w:t xml:space="preserve"> </w:t>
-      </w:r>
-      <w:r>
-        <w:rPr>
-          <w:lang w:val="en-US" w:eastAsia="de-CH"/>
-        </w:rPr>
-        <w:t>(</w:t>
-      </w:r>
-      <w:proofErr w:type="gramEnd"/>
-      <w:r>
-        <w:rPr>
-          <w:sz w:val="18"/>
-          <w:lang w:val="en-US" w:eastAsia="de-CH"/>
-        </w:rPr>
-        <w:t>ADF2_RADIO_TENTHS_DEC</w:t>
-      </w:r>
-      <w:r>
-        <w:rPr>
-          <w:lang w:val="en-US" w:eastAsia="de-CH"/>
-        </w:rPr>
-        <w:t>), both must be enabled in Configuration</w:t>
-      </w:r>
-      <w:r>
-        <w:rPr>
-          <w:sz w:val="18"/>
-          <w:lang w:val="en-US" w:eastAsia="de-CH"/>
-        </w:rPr>
-        <w:t>.</w:t>
-      </w:r>
-      <w:r>
-        <w:rPr>
-          <w:sz w:val="18"/>
-          <w:lang w:val="en-US" w:eastAsia="de-CH"/>
-        </w:rPr>
-        <w:br/>
-      </w:r>
-      <w:r>
-        <w:rPr>
-          <w:sz w:val="18"/>
-          <w:lang w:val="en-US" w:eastAsia="de-CH"/>
-        </w:rPr>
-        <w:t xml:space="preserve">See also in the </w:t>
-      </w:r>
-      <w:proofErr w:type="spellStart"/>
-      <w:r>
-        <w:rPr>
-          <w:sz w:val="18"/>
-          <w:lang w:val="en-US" w:eastAsia="de-CH"/>
-        </w:rPr>
-        <w:t>HudBar</w:t>
-      </w:r>
-      <w:proofErr w:type="spellEnd"/>
-      <w:r>
-        <w:rPr>
-          <w:sz w:val="18"/>
-          <w:lang w:val="en-US" w:eastAsia="de-CH"/>
-        </w:rPr>
-        <w:t xml:space="preserve"> Quick Guide.</w:t>
-      </w:r>
-      <w:r>
-        <w:rPr>
-          <w:rFonts w:eastAsia="Times New Roman"/>
-          <w:lang w:val="en-US" w:eastAsia="de-CH"/>
-        </w:rPr>
-        <w:br w:type="page"/>
-      </w:r>
-    </w:p>
-    <w:p>
-      <w:pPr>
         <w:pStyle w:val="berschrift1"/>
         <w:rPr>
           <w:lang w:val="en-US" w:eastAsia="de-CH"/>
         </w:rPr>
       </w:pPr>
-      <w:bookmarkStart w:id="4" w:name="_Toc117696679"/>
+      <w:bookmarkStart w:id="5" w:name="_Toc180630470"/>
       <w:r>
         <w:rPr>
           <w:lang w:val="en-US" w:eastAsia="de-CH"/>
@@ -2133,7 +2514,7 @@
         <w:lastRenderedPageBreak/>
         <w:t>Distributed Contents:</w:t>
       </w:r>
-      <w:bookmarkEnd w:id="4"/>
+      <w:bookmarkEnd w:id="5"/>
     </w:p>
     <w:p>
       <w:pPr>
@@ -2293,35 +2674,12 @@
           <w:lang w:val="en-US"/>
         </w:rPr>
       </w:pPr>
-      <w:bookmarkStart w:id="5" w:name="_Toc117696680"/>
+      <w:bookmarkStart w:id="6" w:name="_Toc180630471"/>
       <w:r>
         <w:rPr>
           <w:lang w:val="en-US"/>
         </w:rPr>
         <w:t>Appendix:</w:t>
-      </w:r>
-      <w:bookmarkEnd w:id="5"/>
-    </w:p>
-    <w:p>
-      <w:pPr>
-        <w:rPr>
-          <w:lang w:val="en-US"/>
-        </w:rPr>
-      </w:pPr>
-    </w:p>
-    <w:p>
-      <w:pPr>
-        <w:pStyle w:val="berschrift2"/>
-        <w:rPr>
-          <w:lang w:val="en-US"/>
-        </w:rPr>
-      </w:pPr>
-      <w:bookmarkStart w:id="6" w:name="_Toc117696681"/>
-      <w:r>
-        <w:rPr>
-          <w:lang w:val="en-US"/>
-        </w:rPr>
-        <w:t>File Storage:</w:t>
       </w:r>
       <w:bookmarkEnd w:id="6"/>
     </w:p>
@@ -2331,6 +2689,29 @@
           <w:lang w:val="en-US"/>
         </w:rPr>
       </w:pPr>
+    </w:p>
+    <w:p>
+      <w:pPr>
+        <w:pStyle w:val="berschrift2"/>
+        <w:rPr>
+          <w:lang w:val="en-US"/>
+        </w:rPr>
+      </w:pPr>
+      <w:bookmarkStart w:id="7" w:name="_Toc180630472"/>
+      <w:r>
+        <w:rPr>
+          <w:lang w:val="en-US"/>
+        </w:rPr>
+        <w:t>File Storage:</w:t>
+      </w:r>
+      <w:bookmarkEnd w:id="7"/>
+    </w:p>
+    <w:p>
+      <w:pPr>
+        <w:rPr>
+          <w:lang w:val="en-US"/>
+        </w:rPr>
+      </w:pPr>
       <w:r>
         <w:rPr>
           <w:lang w:val="en-US"/>
@@ -2493,14 +2874,14 @@
           <w:lang w:val="en-US"/>
         </w:rPr>
       </w:pPr>
-      <w:bookmarkStart w:id="7" w:name="_Toc117696682"/>
+      <w:bookmarkStart w:id="8" w:name="_Toc180630473"/>
       <w:r>
         <w:rPr>
           <w:lang w:val="en-US"/>
         </w:rPr>
         <w:t>Issue Reporting:</w:t>
       </w:r>
-      <w:bookmarkEnd w:id="7"/>
+      <w:bookmarkEnd w:id="8"/>
     </w:p>
     <w:p>
       <w:pPr>
@@ -2534,7 +2915,7 @@
           <w:lang w:val="en-US"/>
         </w:rPr>
       </w:pPr>
-      <w:hyperlink r:id="rId13" w:history="1">
+      <w:hyperlink r:id="rId15" w:history="1">
         <w:r>
           <w:rPr>
             <w:rStyle w:val="Hyperlink"/>
@@ -2550,7 +2931,7 @@
           <w:lang w:val="en-US"/>
         </w:rPr>
       </w:pPr>
-      <w:hyperlink r:id="rId14" w:history="1">
+      <w:hyperlink r:id="rId16" w:history="1">
         <w:r>
           <w:rPr>
             <w:rStyle w:val="Hyperlink"/>
@@ -2589,7 +2970,7 @@
       </w:pPr>
     </w:p>
     <w:sectPr>
-      <w:footerReference w:type="default" r:id="rId15"/>
+      <w:footerReference w:type="default" r:id="rId17"/>
       <w:pgSz w:w="11906" w:h="16838"/>
       <w:pgMar w:top="567" w:right="707" w:bottom="567" w:left="993" w:header="708" w:footer="3" w:gutter="0"/>
       <w:cols w:space="708"/>
@@ -5766,6 +6147,231 @@
     </w:lvl>
   </w:abstractNum>
   <w:abstractNum w:abstractNumId="23" w15:restartNumberingAfterBreak="0">
+    <w:nsid w:val="6D0A62BA"/>
+    <w:multiLevelType w:val="hybridMultilevel"/>
+    <w:tmpl w:val="3E7CA066"/>
+    <w:lvl w:ilvl="0" w:tplc="08070001">
+      <w:start w:val="1"/>
+      <w:numFmt w:val="bullet"/>
+      <w:lvlText w:val=""/>
+      <w:lvlJc w:val="left"/>
+      <w:pPr>
+        <w:ind w:left="720" w:hanging="360"/>
+      </w:pPr>
+      <w:rPr>
+        <w:rFonts w:ascii="Symbol" w:hAnsi="Symbol" w:hint="default"/>
+      </w:rPr>
+    </w:lvl>
+    <w:lvl w:ilvl="1" w:tplc="F0DCD344">
+      <w:numFmt w:val="bullet"/>
+      <w:lvlText w:val="-"/>
+      <w:lvlJc w:val="left"/>
+      <w:pPr>
+        <w:ind w:left="1440" w:hanging="360"/>
+      </w:pPr>
+      <w:rPr>
+        <w:rFonts w:ascii="Calibri" w:eastAsiaTheme="minorHAnsi" w:hAnsi="Calibri" w:cs="Calibri" w:hint="default"/>
+      </w:rPr>
+    </w:lvl>
+    <w:lvl w:ilvl="2" w:tplc="08070005" w:tentative="1">
+      <w:start w:val="1"/>
+      <w:numFmt w:val="bullet"/>
+      <w:lvlText w:val=""/>
+      <w:lvlJc w:val="left"/>
+      <w:pPr>
+        <w:ind w:left="2160" w:hanging="360"/>
+      </w:pPr>
+      <w:rPr>
+        <w:rFonts w:ascii="Wingdings" w:hAnsi="Wingdings" w:hint="default"/>
+      </w:rPr>
+    </w:lvl>
+    <w:lvl w:ilvl="3" w:tplc="08070001" w:tentative="1">
+      <w:start w:val="1"/>
+      <w:numFmt w:val="bullet"/>
+      <w:lvlText w:val=""/>
+      <w:lvlJc w:val="left"/>
+      <w:pPr>
+        <w:ind w:left="2880" w:hanging="360"/>
+      </w:pPr>
+      <w:rPr>
+        <w:rFonts w:ascii="Symbol" w:hAnsi="Symbol" w:hint="default"/>
+      </w:rPr>
+    </w:lvl>
+    <w:lvl w:ilvl="4" w:tplc="08070003" w:tentative="1">
+      <w:start w:val="1"/>
+      <w:numFmt w:val="bullet"/>
+      <w:lvlText w:val="o"/>
+      <w:lvlJc w:val="left"/>
+      <w:pPr>
+        <w:ind w:left="3600" w:hanging="360"/>
+      </w:pPr>
+      <w:rPr>
+        <w:rFonts w:ascii="Courier New" w:hAnsi="Courier New" w:cs="Courier New" w:hint="default"/>
+      </w:rPr>
+    </w:lvl>
+    <w:lvl w:ilvl="5" w:tplc="08070005" w:tentative="1">
+      <w:start w:val="1"/>
+      <w:numFmt w:val="bullet"/>
+      <w:lvlText w:val=""/>
+      <w:lvlJc w:val="left"/>
+      <w:pPr>
+        <w:ind w:left="4320" w:hanging="360"/>
+      </w:pPr>
+      <w:rPr>
+        <w:rFonts w:ascii="Wingdings" w:hAnsi="Wingdings" w:hint="default"/>
+      </w:rPr>
+    </w:lvl>
+    <w:lvl w:ilvl="6" w:tplc="08070001" w:tentative="1">
+      <w:start w:val="1"/>
+      <w:numFmt w:val="bullet"/>
+      <w:lvlText w:val=""/>
+      <w:lvlJc w:val="left"/>
+      <w:pPr>
+        <w:ind w:left="5040" w:hanging="360"/>
+      </w:pPr>
+      <w:rPr>
+        <w:rFonts w:ascii="Symbol" w:hAnsi="Symbol" w:hint="default"/>
+      </w:rPr>
+    </w:lvl>
+    <w:lvl w:ilvl="7" w:tplc="08070003" w:tentative="1">
+      <w:start w:val="1"/>
+      <w:numFmt w:val="bullet"/>
+      <w:lvlText w:val="o"/>
+      <w:lvlJc w:val="left"/>
+      <w:pPr>
+        <w:ind w:left="5760" w:hanging="360"/>
+      </w:pPr>
+      <w:rPr>
+        <w:rFonts w:ascii="Courier New" w:hAnsi="Courier New" w:cs="Courier New" w:hint="default"/>
+      </w:rPr>
+    </w:lvl>
+    <w:lvl w:ilvl="8" w:tplc="08070005" w:tentative="1">
+      <w:start w:val="1"/>
+      <w:numFmt w:val="bullet"/>
+      <w:lvlText w:val=""/>
+      <w:lvlJc w:val="left"/>
+      <w:pPr>
+        <w:ind w:left="6480" w:hanging="360"/>
+      </w:pPr>
+      <w:rPr>
+        <w:rFonts w:ascii="Wingdings" w:hAnsi="Wingdings" w:hint="default"/>
+      </w:rPr>
+    </w:lvl>
+  </w:abstractNum>
+  <w:abstractNum w:abstractNumId="24" w15:restartNumberingAfterBreak="0">
+    <w:nsid w:val="6E8A6B67"/>
+    <w:multiLevelType w:val="hybridMultilevel"/>
+    <w:tmpl w:val="27E83D1E"/>
+    <w:lvl w:ilvl="0" w:tplc="08070001">
+      <w:start w:val="1"/>
+      <w:numFmt w:val="bullet"/>
+      <w:lvlText w:val=""/>
+      <w:lvlJc w:val="left"/>
+      <w:pPr>
+        <w:ind w:left="720" w:hanging="360"/>
+      </w:pPr>
+      <w:rPr>
+        <w:rFonts w:ascii="Symbol" w:hAnsi="Symbol" w:hint="default"/>
+      </w:rPr>
+    </w:lvl>
+    <w:lvl w:ilvl="1" w:tplc="08070003" w:tentative="1">
+      <w:start w:val="1"/>
+      <w:numFmt w:val="bullet"/>
+      <w:lvlText w:val="o"/>
+      <w:lvlJc w:val="left"/>
+      <w:pPr>
+        <w:ind w:left="1440" w:hanging="360"/>
+      </w:pPr>
+      <w:rPr>
+        <w:rFonts w:ascii="Courier New" w:hAnsi="Courier New" w:cs="Courier New" w:hint="default"/>
+      </w:rPr>
+    </w:lvl>
+    <w:lvl w:ilvl="2" w:tplc="08070005" w:tentative="1">
+      <w:start w:val="1"/>
+      <w:numFmt w:val="bullet"/>
+      <w:lvlText w:val=""/>
+      <w:lvlJc w:val="left"/>
+      <w:pPr>
+        <w:ind w:left="2160" w:hanging="360"/>
+      </w:pPr>
+      <w:rPr>
+        <w:rFonts w:ascii="Wingdings" w:hAnsi="Wingdings" w:hint="default"/>
+      </w:rPr>
+    </w:lvl>
+    <w:lvl w:ilvl="3" w:tplc="08070001" w:tentative="1">
+      <w:start w:val="1"/>
+      <w:numFmt w:val="bullet"/>
+      <w:lvlText w:val=""/>
+      <w:lvlJc w:val="left"/>
+      <w:pPr>
+        <w:ind w:left="2880" w:hanging="360"/>
+      </w:pPr>
+      <w:rPr>
+        <w:rFonts w:ascii="Symbol" w:hAnsi="Symbol" w:hint="default"/>
+      </w:rPr>
+    </w:lvl>
+    <w:lvl w:ilvl="4" w:tplc="08070003" w:tentative="1">
+      <w:start w:val="1"/>
+      <w:numFmt w:val="bullet"/>
+      <w:lvlText w:val="o"/>
+      <w:lvlJc w:val="left"/>
+      <w:pPr>
+        <w:ind w:left="3600" w:hanging="360"/>
+      </w:pPr>
+      <w:rPr>
+        <w:rFonts w:ascii="Courier New" w:hAnsi="Courier New" w:cs="Courier New" w:hint="default"/>
+      </w:rPr>
+    </w:lvl>
+    <w:lvl w:ilvl="5" w:tplc="08070005" w:tentative="1">
+      <w:start w:val="1"/>
+      <w:numFmt w:val="bullet"/>
+      <w:lvlText w:val=""/>
+      <w:lvlJc w:val="left"/>
+      <w:pPr>
+        <w:ind w:left="4320" w:hanging="360"/>
+      </w:pPr>
+      <w:rPr>
+        <w:rFonts w:ascii="Wingdings" w:hAnsi="Wingdings" w:hint="default"/>
+      </w:rPr>
+    </w:lvl>
+    <w:lvl w:ilvl="6" w:tplc="08070001" w:tentative="1">
+      <w:start w:val="1"/>
+      <w:numFmt w:val="bullet"/>
+      <w:lvlText w:val=""/>
+      <w:lvlJc w:val="left"/>
+      <w:pPr>
+        <w:ind w:left="5040" w:hanging="360"/>
+      </w:pPr>
+      <w:rPr>
+        <w:rFonts w:ascii="Symbol" w:hAnsi="Symbol" w:hint="default"/>
+      </w:rPr>
+    </w:lvl>
+    <w:lvl w:ilvl="7" w:tplc="08070003" w:tentative="1">
+      <w:start w:val="1"/>
+      <w:numFmt w:val="bullet"/>
+      <w:lvlText w:val="o"/>
+      <w:lvlJc w:val="left"/>
+      <w:pPr>
+        <w:ind w:left="5760" w:hanging="360"/>
+      </w:pPr>
+      <w:rPr>
+        <w:rFonts w:ascii="Courier New" w:hAnsi="Courier New" w:cs="Courier New" w:hint="default"/>
+      </w:rPr>
+    </w:lvl>
+    <w:lvl w:ilvl="8" w:tplc="08070005" w:tentative="1">
+      <w:start w:val="1"/>
+      <w:numFmt w:val="bullet"/>
+      <w:lvlText w:val=""/>
+      <w:lvlJc w:val="left"/>
+      <w:pPr>
+        <w:ind w:left="6480" w:hanging="360"/>
+      </w:pPr>
+      <w:rPr>
+        <w:rFonts w:ascii="Wingdings" w:hAnsi="Wingdings" w:hint="default"/>
+      </w:rPr>
+    </w:lvl>
+  </w:abstractNum>
+  <w:abstractNum w:abstractNumId="25" w15:restartNumberingAfterBreak="0">
     <w:nsid w:val="75C31340"/>
     <w:multiLevelType w:val="hybridMultilevel"/>
     <w:tmpl w:val="81CE3496"/>
@@ -5877,7 +6483,7 @@
       </w:rPr>
     </w:lvl>
   </w:abstractNum>
-  <w:abstractNum w:abstractNumId="24" w15:restartNumberingAfterBreak="0">
+  <w:abstractNum w:abstractNumId="26" w15:restartNumberingAfterBreak="0">
     <w:nsid w:val="75D95F50"/>
     <w:multiLevelType w:val="hybridMultilevel"/>
     <w:tmpl w:val="B8448824"/>
@@ -5990,7 +6596,7 @@
       </w:rPr>
     </w:lvl>
   </w:abstractNum>
-  <w:abstractNum w:abstractNumId="25" w15:restartNumberingAfterBreak="0">
+  <w:abstractNum w:abstractNumId="27" w15:restartNumberingAfterBreak="0">
     <w:nsid w:val="7BAE2763"/>
     <w:multiLevelType w:val="multilevel"/>
     <w:tmpl w:val="88FCB62C"/>
@@ -6139,7 +6745,120 @@
       </w:rPr>
     </w:lvl>
   </w:abstractNum>
-  <w:abstractNum w:abstractNumId="26" w15:restartNumberingAfterBreak="0">
+  <w:abstractNum w:abstractNumId="28" w15:restartNumberingAfterBreak="0">
+    <w:nsid w:val="7D3D5A61"/>
+    <w:multiLevelType w:val="hybridMultilevel"/>
+    <w:tmpl w:val="2C6803B4"/>
+    <w:lvl w:ilvl="0" w:tplc="08070001">
+      <w:start w:val="1"/>
+      <w:numFmt w:val="bullet"/>
+      <w:lvlText w:val=""/>
+      <w:lvlJc w:val="left"/>
+      <w:pPr>
+        <w:ind w:left="1800" w:hanging="360"/>
+      </w:pPr>
+      <w:rPr>
+        <w:rFonts w:ascii="Symbol" w:hAnsi="Symbol" w:hint="default"/>
+      </w:rPr>
+    </w:lvl>
+    <w:lvl w:ilvl="1" w:tplc="08070003" w:tentative="1">
+      <w:start w:val="1"/>
+      <w:numFmt w:val="bullet"/>
+      <w:lvlText w:val="o"/>
+      <w:lvlJc w:val="left"/>
+      <w:pPr>
+        <w:ind w:left="2520" w:hanging="360"/>
+      </w:pPr>
+      <w:rPr>
+        <w:rFonts w:ascii="Courier New" w:hAnsi="Courier New" w:cs="Courier New" w:hint="default"/>
+      </w:rPr>
+    </w:lvl>
+    <w:lvl w:ilvl="2" w:tplc="08070005" w:tentative="1">
+      <w:start w:val="1"/>
+      <w:numFmt w:val="bullet"/>
+      <w:lvlText w:val=""/>
+      <w:lvlJc w:val="left"/>
+      <w:pPr>
+        <w:ind w:left="3240" w:hanging="360"/>
+      </w:pPr>
+      <w:rPr>
+        <w:rFonts w:ascii="Wingdings" w:hAnsi="Wingdings" w:hint="default"/>
+      </w:rPr>
+    </w:lvl>
+    <w:lvl w:ilvl="3" w:tplc="08070001" w:tentative="1">
+      <w:start w:val="1"/>
+      <w:numFmt w:val="bullet"/>
+      <w:lvlText w:val=""/>
+      <w:lvlJc w:val="left"/>
+      <w:pPr>
+        <w:ind w:left="3960" w:hanging="360"/>
+      </w:pPr>
+      <w:rPr>
+        <w:rFonts w:ascii="Symbol" w:hAnsi="Symbol" w:hint="default"/>
+      </w:rPr>
+    </w:lvl>
+    <w:lvl w:ilvl="4" w:tplc="08070003" w:tentative="1">
+      <w:start w:val="1"/>
+      <w:numFmt w:val="bullet"/>
+      <w:lvlText w:val="o"/>
+      <w:lvlJc w:val="left"/>
+      <w:pPr>
+        <w:ind w:left="4680" w:hanging="360"/>
+      </w:pPr>
+      <w:rPr>
+        <w:rFonts w:ascii="Courier New" w:hAnsi="Courier New" w:cs="Courier New" w:hint="default"/>
+      </w:rPr>
+    </w:lvl>
+    <w:lvl w:ilvl="5" w:tplc="08070005" w:tentative="1">
+      <w:start w:val="1"/>
+      <w:numFmt w:val="bullet"/>
+      <w:lvlText w:val=""/>
+      <w:lvlJc w:val="left"/>
+      <w:pPr>
+        <w:ind w:left="5400" w:hanging="360"/>
+      </w:pPr>
+      <w:rPr>
+        <w:rFonts w:ascii="Wingdings" w:hAnsi="Wingdings" w:hint="default"/>
+      </w:rPr>
+    </w:lvl>
+    <w:lvl w:ilvl="6" w:tplc="08070001" w:tentative="1">
+      <w:start w:val="1"/>
+      <w:numFmt w:val="bullet"/>
+      <w:lvlText w:val=""/>
+      <w:lvlJc w:val="left"/>
+      <w:pPr>
+        <w:ind w:left="6120" w:hanging="360"/>
+      </w:pPr>
+      <w:rPr>
+        <w:rFonts w:ascii="Symbol" w:hAnsi="Symbol" w:hint="default"/>
+      </w:rPr>
+    </w:lvl>
+    <w:lvl w:ilvl="7" w:tplc="08070003" w:tentative="1">
+      <w:start w:val="1"/>
+      <w:numFmt w:val="bullet"/>
+      <w:lvlText w:val="o"/>
+      <w:lvlJc w:val="left"/>
+      <w:pPr>
+        <w:ind w:left="6840" w:hanging="360"/>
+      </w:pPr>
+      <w:rPr>
+        <w:rFonts w:ascii="Courier New" w:hAnsi="Courier New" w:cs="Courier New" w:hint="default"/>
+      </w:rPr>
+    </w:lvl>
+    <w:lvl w:ilvl="8" w:tplc="08070005" w:tentative="1">
+      <w:start w:val="1"/>
+      <w:numFmt w:val="bullet"/>
+      <w:lvlText w:val=""/>
+      <w:lvlJc w:val="left"/>
+      <w:pPr>
+        <w:ind w:left="7560" w:hanging="360"/>
+      </w:pPr>
+      <w:rPr>
+        <w:rFonts w:ascii="Wingdings" w:hAnsi="Wingdings" w:hint="default"/>
+      </w:rPr>
+    </w:lvl>
+  </w:abstractNum>
+  <w:abstractNum w:abstractNumId="29" w15:restartNumberingAfterBreak="0">
     <w:nsid w:val="7D6E3D10"/>
     <w:multiLevelType w:val="hybridMultilevel"/>
     <w:tmpl w:val="A9D02DE8"/>
@@ -6271,7 +6990,7 @@
     <w:abstractNumId w:val="18"/>
   </w:num>
   <w:num w:numId="7">
-    <w:abstractNumId w:val="25"/>
+    <w:abstractNumId w:val="27"/>
   </w:num>
   <w:num w:numId="8">
     <w:abstractNumId w:val="11"/>
@@ -6298,10 +7017,10 @@
     <w:abstractNumId w:val="9"/>
   </w:num>
   <w:num w:numId="16">
-    <w:abstractNumId w:val="23"/>
+    <w:abstractNumId w:val="25"/>
   </w:num>
   <w:num w:numId="17">
-    <w:abstractNumId w:val="24"/>
+    <w:abstractNumId w:val="26"/>
   </w:num>
   <w:num w:numId="18">
     <w:abstractNumId w:val="6"/>
@@ -6328,10 +7047,19 @@
     <w:abstractNumId w:val="13"/>
   </w:num>
   <w:num w:numId="26">
-    <w:abstractNumId w:val="26"/>
+    <w:abstractNumId w:val="29"/>
   </w:num>
   <w:num w:numId="27">
     <w:abstractNumId w:val="16"/>
+  </w:num>
+  <w:num w:numId="28">
+    <w:abstractNumId w:val="23"/>
+  </w:num>
+  <w:num w:numId="29">
+    <w:abstractNumId w:val="28"/>
+  </w:num>
+  <w:num w:numId="30">
+    <w:abstractNumId w:val="24"/>
   </w:num>
 </w:numbering>
 </file>
@@ -7773,7 +8501,7 @@
 </file>
 
 <file path=customXml/itemProps1.xml><?xml version="1.0" encoding="utf-8"?>
-<ds:datastoreItem xmlns:ds="http://schemas.openxmlformats.org/officeDocument/2006/customXml" ds:itemID="{8A328231-2463-43C4-A8D5-3FDB1E9CA4E6}">
+<ds:datastoreItem xmlns:ds="http://schemas.openxmlformats.org/officeDocument/2006/customXml" ds:itemID="{CC06C835-3E52-475F-9A58-D53FF1E1D63D}">
   <ds:schemaRefs>
     <ds:schemaRef ds:uri="http://schemas.openxmlformats.org/officeDocument/2006/bibliography"/>
   </ds:schemaRefs>

</xml_diff>